<commit_message>
update description of the subject area
</commit_message>
<xml_diff>
--- a/original/ОписаниеПредметнойОбласти.docx
+++ b/original/ОписаниеПредметнойОбласти.docx
@@ -153,49 +153,15 @@
           <w:lang w:val="en-US"/>
         </w:rPr>
       </w:pPr>
-      <w:proofErr w:type="spellStart"/>
-      <w:r>
-        <w:rPr>
-          <w:rFonts w:ascii="Times New Roman" w:eastAsia="Times New Roman" w:hAnsi="Times New Roman" w:cs="Times New Roman"/>
-          <w:color w:val="000000"/>
-          <w:sz w:val="28"/>
-          <w:szCs w:val="28"/>
-          <w:lang w:val="en-US"/>
-        </w:rPr>
-        <w:t>код</w:t>
-      </w:r>
-      <w:proofErr w:type="spellEnd"/>
-      <w:r>
-        <w:rPr>
-          <w:rFonts w:ascii="Times New Roman" w:eastAsia="Times New Roman" w:hAnsi="Times New Roman" w:cs="Times New Roman"/>
-          <w:color w:val="000000"/>
-          <w:sz w:val="28"/>
-          <w:szCs w:val="28"/>
-          <w:lang w:val="en-US"/>
-        </w:rPr>
-        <w:t xml:space="preserve"> </w:t>
-      </w:r>
-      <w:proofErr w:type="spellStart"/>
-      <w:r>
-        <w:rPr>
-          <w:rFonts w:ascii="Times New Roman" w:eastAsia="Times New Roman" w:hAnsi="Times New Roman" w:cs="Times New Roman"/>
-          <w:color w:val="000000"/>
-          <w:sz w:val="28"/>
-          <w:szCs w:val="28"/>
-          <w:lang w:val="en-US"/>
-        </w:rPr>
-        <w:t>авиакомпании</w:t>
-      </w:r>
-      <w:proofErr w:type="spellEnd"/>
-      <w:r>
-        <w:rPr>
-          <w:rFonts w:ascii="Times New Roman" w:eastAsia="Times New Roman" w:hAnsi="Times New Roman" w:cs="Times New Roman"/>
-          <w:color w:val="000000"/>
-          <w:sz w:val="28"/>
-          <w:szCs w:val="28"/>
-          <w:lang w:val="en-US"/>
-        </w:rPr>
-        <w:t>;</w:t>
+      <w:r>
+        <w:rPr>
+          <w:rFonts w:ascii="Times New Roman" w:eastAsia="Times New Roman" w:hAnsi="Times New Roman" w:cs="Times New Roman"/>
+          <w:color w:val="000000"/>
+          <w:sz w:val="28"/>
+          <w:szCs w:val="28"/>
+          <w:lang w:val="en-US"/>
+        </w:rPr>
+        <w:t>код авиакомпании;</w:t>
       </w:r>
     </w:p>
     <w:p>
@@ -219,49 +185,15 @@
           <w:lang w:val="en-US"/>
         </w:rPr>
       </w:pPr>
-      <w:proofErr w:type="spellStart"/>
-      <w:r>
-        <w:rPr>
-          <w:rFonts w:ascii="Times New Roman" w:eastAsia="Times New Roman" w:hAnsi="Times New Roman" w:cs="Times New Roman"/>
-          <w:color w:val="000000"/>
-          <w:sz w:val="28"/>
-          <w:szCs w:val="28"/>
-          <w:lang w:val="en-US"/>
-        </w:rPr>
-        <w:t>аэропорт</w:t>
-      </w:r>
-      <w:proofErr w:type="spellEnd"/>
-      <w:r>
-        <w:rPr>
-          <w:rFonts w:ascii="Times New Roman" w:eastAsia="Times New Roman" w:hAnsi="Times New Roman" w:cs="Times New Roman"/>
-          <w:color w:val="000000"/>
-          <w:sz w:val="28"/>
-          <w:szCs w:val="28"/>
-          <w:lang w:val="en-US"/>
-        </w:rPr>
-        <w:t xml:space="preserve"> </w:t>
-      </w:r>
-      <w:proofErr w:type="spellStart"/>
-      <w:r>
-        <w:rPr>
-          <w:rFonts w:ascii="Times New Roman" w:eastAsia="Times New Roman" w:hAnsi="Times New Roman" w:cs="Times New Roman"/>
-          <w:color w:val="000000"/>
-          <w:sz w:val="28"/>
-          <w:szCs w:val="28"/>
-          <w:lang w:val="en-US"/>
-        </w:rPr>
-        <w:t>вылета</w:t>
-      </w:r>
-      <w:proofErr w:type="spellEnd"/>
-      <w:r>
-        <w:rPr>
-          <w:rFonts w:ascii="Times New Roman" w:eastAsia="Times New Roman" w:hAnsi="Times New Roman" w:cs="Times New Roman"/>
-          <w:color w:val="000000"/>
-          <w:sz w:val="28"/>
-          <w:szCs w:val="28"/>
-          <w:lang w:val="en-US"/>
-        </w:rPr>
-        <w:t>;</w:t>
+      <w:r>
+        <w:rPr>
+          <w:rFonts w:ascii="Times New Roman" w:eastAsia="Times New Roman" w:hAnsi="Times New Roman" w:cs="Times New Roman"/>
+          <w:color w:val="000000"/>
+          <w:sz w:val="28"/>
+          <w:szCs w:val="28"/>
+          <w:lang w:val="en-US"/>
+        </w:rPr>
+        <w:t>аэропорт вылета;</w:t>
       </w:r>
     </w:p>
     <w:p>
@@ -285,49 +217,15 @@
           <w:lang w:val="en-US"/>
         </w:rPr>
       </w:pPr>
-      <w:proofErr w:type="spellStart"/>
-      <w:r>
-        <w:rPr>
-          <w:rFonts w:ascii="Times New Roman" w:eastAsia="Times New Roman" w:hAnsi="Times New Roman" w:cs="Times New Roman"/>
-          <w:color w:val="000000"/>
-          <w:sz w:val="28"/>
-          <w:szCs w:val="28"/>
-          <w:lang w:val="en-US"/>
-        </w:rPr>
-        <w:t>аэропорт</w:t>
-      </w:r>
-      <w:proofErr w:type="spellEnd"/>
-      <w:r>
-        <w:rPr>
-          <w:rFonts w:ascii="Times New Roman" w:eastAsia="Times New Roman" w:hAnsi="Times New Roman" w:cs="Times New Roman"/>
-          <w:color w:val="000000"/>
-          <w:sz w:val="28"/>
-          <w:szCs w:val="28"/>
-          <w:lang w:val="en-US"/>
-        </w:rPr>
-        <w:t xml:space="preserve"> </w:t>
-      </w:r>
-      <w:proofErr w:type="spellStart"/>
-      <w:r>
-        <w:rPr>
-          <w:rFonts w:ascii="Times New Roman" w:eastAsia="Times New Roman" w:hAnsi="Times New Roman" w:cs="Times New Roman"/>
-          <w:color w:val="000000"/>
-          <w:sz w:val="28"/>
-          <w:szCs w:val="28"/>
-          <w:lang w:val="en-US"/>
-        </w:rPr>
-        <w:t>прилета</w:t>
-      </w:r>
-      <w:proofErr w:type="spellEnd"/>
-      <w:r>
-        <w:rPr>
-          <w:rFonts w:ascii="Times New Roman" w:eastAsia="Times New Roman" w:hAnsi="Times New Roman" w:cs="Times New Roman"/>
-          <w:color w:val="000000"/>
-          <w:sz w:val="28"/>
-          <w:szCs w:val="28"/>
-          <w:lang w:val="en-US"/>
-        </w:rPr>
-        <w:t>;</w:t>
+      <w:r>
+        <w:rPr>
+          <w:rFonts w:ascii="Times New Roman" w:eastAsia="Times New Roman" w:hAnsi="Times New Roman" w:cs="Times New Roman"/>
+          <w:color w:val="000000"/>
+          <w:sz w:val="28"/>
+          <w:szCs w:val="28"/>
+          <w:lang w:val="en-US"/>
+        </w:rPr>
+        <w:t>аэропорт прилета;</w:t>
       </w:r>
     </w:p>
     <w:p>
@@ -351,71 +249,15 @@
           <w:lang w:val="en-US"/>
         </w:rPr>
       </w:pPr>
-      <w:proofErr w:type="spellStart"/>
-      <w:r>
-        <w:rPr>
-          <w:rFonts w:ascii="Times New Roman" w:eastAsia="Times New Roman" w:hAnsi="Times New Roman" w:cs="Times New Roman"/>
-          <w:color w:val="000000"/>
-          <w:sz w:val="28"/>
-          <w:szCs w:val="28"/>
-          <w:lang w:val="en-US"/>
-        </w:rPr>
-        <w:t>дата</w:t>
-      </w:r>
-      <w:proofErr w:type="spellEnd"/>
-      <w:r>
-        <w:rPr>
-          <w:rFonts w:ascii="Times New Roman" w:eastAsia="Times New Roman" w:hAnsi="Times New Roman" w:cs="Times New Roman"/>
-          <w:color w:val="000000"/>
-          <w:sz w:val="28"/>
-          <w:szCs w:val="28"/>
-          <w:lang w:val="en-US"/>
-        </w:rPr>
-        <w:t xml:space="preserve"> и </w:t>
-      </w:r>
-      <w:proofErr w:type="spellStart"/>
-      <w:r>
-        <w:rPr>
-          <w:rFonts w:ascii="Times New Roman" w:eastAsia="Times New Roman" w:hAnsi="Times New Roman" w:cs="Times New Roman"/>
-          <w:color w:val="000000"/>
-          <w:sz w:val="28"/>
-          <w:szCs w:val="28"/>
-          <w:lang w:val="en-US"/>
-        </w:rPr>
-        <w:t>время</w:t>
-      </w:r>
-      <w:proofErr w:type="spellEnd"/>
-      <w:r>
-        <w:rPr>
-          <w:rFonts w:ascii="Times New Roman" w:eastAsia="Times New Roman" w:hAnsi="Times New Roman" w:cs="Times New Roman"/>
-          <w:color w:val="000000"/>
-          <w:sz w:val="28"/>
-          <w:szCs w:val="28"/>
-          <w:lang w:val="en-US"/>
-        </w:rPr>
-        <w:t xml:space="preserve"> </w:t>
-      </w:r>
-      <w:proofErr w:type="spellStart"/>
-      <w:r>
-        <w:rPr>
-          <w:rFonts w:ascii="Times New Roman" w:eastAsia="Times New Roman" w:hAnsi="Times New Roman" w:cs="Times New Roman"/>
-          <w:color w:val="000000"/>
-          <w:sz w:val="28"/>
-          <w:szCs w:val="28"/>
-          <w:lang w:val="en-US"/>
-        </w:rPr>
-        <w:t>вылета</w:t>
-      </w:r>
-      <w:proofErr w:type="spellEnd"/>
-      <w:r>
-        <w:rPr>
-          <w:rFonts w:ascii="Times New Roman" w:eastAsia="Times New Roman" w:hAnsi="Times New Roman" w:cs="Times New Roman"/>
-          <w:color w:val="000000"/>
-          <w:sz w:val="28"/>
-          <w:szCs w:val="28"/>
-          <w:lang w:val="en-US"/>
-        </w:rPr>
-        <w:t>;</w:t>
+      <w:r>
+        <w:rPr>
+          <w:rFonts w:ascii="Times New Roman" w:eastAsia="Times New Roman" w:hAnsi="Times New Roman" w:cs="Times New Roman"/>
+          <w:color w:val="000000"/>
+          <w:sz w:val="28"/>
+          <w:szCs w:val="28"/>
+          <w:lang w:val="en-US"/>
+        </w:rPr>
+        <w:t>дата и время вылета;</w:t>
       </w:r>
     </w:p>
     <w:p>
@@ -439,71 +281,15 @@
           <w:lang w:val="en-US"/>
         </w:rPr>
       </w:pPr>
-      <w:proofErr w:type="spellStart"/>
-      <w:r>
-        <w:rPr>
-          <w:rFonts w:ascii="Times New Roman" w:eastAsia="Times New Roman" w:hAnsi="Times New Roman" w:cs="Times New Roman"/>
-          <w:color w:val="000000"/>
-          <w:sz w:val="28"/>
-          <w:szCs w:val="28"/>
-          <w:lang w:val="en-US"/>
-        </w:rPr>
-        <w:t>дата</w:t>
-      </w:r>
-      <w:proofErr w:type="spellEnd"/>
-      <w:r>
-        <w:rPr>
-          <w:rFonts w:ascii="Times New Roman" w:eastAsia="Times New Roman" w:hAnsi="Times New Roman" w:cs="Times New Roman"/>
-          <w:color w:val="000000"/>
-          <w:sz w:val="28"/>
-          <w:szCs w:val="28"/>
-          <w:lang w:val="en-US"/>
-        </w:rPr>
-        <w:t xml:space="preserve"> и </w:t>
-      </w:r>
-      <w:proofErr w:type="spellStart"/>
-      <w:r>
-        <w:rPr>
-          <w:rFonts w:ascii="Times New Roman" w:eastAsia="Times New Roman" w:hAnsi="Times New Roman" w:cs="Times New Roman"/>
-          <w:color w:val="000000"/>
-          <w:sz w:val="28"/>
-          <w:szCs w:val="28"/>
-          <w:lang w:val="en-US"/>
-        </w:rPr>
-        <w:t>время</w:t>
-      </w:r>
-      <w:proofErr w:type="spellEnd"/>
-      <w:r>
-        <w:rPr>
-          <w:rFonts w:ascii="Times New Roman" w:eastAsia="Times New Roman" w:hAnsi="Times New Roman" w:cs="Times New Roman"/>
-          <w:color w:val="000000"/>
-          <w:sz w:val="28"/>
-          <w:szCs w:val="28"/>
-          <w:lang w:val="en-US"/>
-        </w:rPr>
-        <w:t xml:space="preserve"> </w:t>
-      </w:r>
-      <w:proofErr w:type="spellStart"/>
-      <w:r>
-        <w:rPr>
-          <w:rFonts w:ascii="Times New Roman" w:eastAsia="Times New Roman" w:hAnsi="Times New Roman" w:cs="Times New Roman"/>
-          <w:color w:val="000000"/>
-          <w:sz w:val="28"/>
-          <w:szCs w:val="28"/>
-          <w:lang w:val="en-US"/>
-        </w:rPr>
-        <w:t>прилета</w:t>
-      </w:r>
-      <w:proofErr w:type="spellEnd"/>
-      <w:r>
-        <w:rPr>
-          <w:rFonts w:ascii="Times New Roman" w:eastAsia="Times New Roman" w:hAnsi="Times New Roman" w:cs="Times New Roman"/>
-          <w:color w:val="000000"/>
-          <w:sz w:val="28"/>
-          <w:szCs w:val="28"/>
-          <w:lang w:val="en-US"/>
-        </w:rPr>
-        <w:t>;</w:t>
+      <w:r>
+        <w:rPr>
+          <w:rFonts w:ascii="Times New Roman" w:eastAsia="Times New Roman" w:hAnsi="Times New Roman" w:cs="Times New Roman"/>
+          <w:color w:val="000000"/>
+          <w:sz w:val="28"/>
+          <w:szCs w:val="28"/>
+          <w:lang w:val="en-US"/>
+        </w:rPr>
+        <w:t>дата и время прилета;</w:t>
       </w:r>
     </w:p>
     <w:p>
@@ -527,62 +313,16 @@
           <w:lang w:val="en-US"/>
         </w:rPr>
       </w:pPr>
-      <w:proofErr w:type="spellStart"/>
-      <w:r>
-        <w:rPr>
-          <w:rFonts w:ascii="Times New Roman" w:eastAsia="Times New Roman" w:hAnsi="Times New Roman" w:cs="Times New Roman"/>
-          <w:color w:val="000000"/>
-          <w:sz w:val="28"/>
-          <w:szCs w:val="28"/>
-          <w:lang w:val="en-US"/>
-        </w:rPr>
-        <w:t>количество</w:t>
-      </w:r>
-      <w:proofErr w:type="spellEnd"/>
-      <w:r>
-        <w:rPr>
-          <w:rFonts w:ascii="Times New Roman" w:eastAsia="Times New Roman" w:hAnsi="Times New Roman" w:cs="Times New Roman"/>
-          <w:color w:val="000000"/>
-          <w:sz w:val="28"/>
-          <w:szCs w:val="28"/>
-          <w:lang w:val="en-US"/>
-        </w:rPr>
-        <w:t xml:space="preserve"> </w:t>
-      </w:r>
-      <w:proofErr w:type="spellStart"/>
-      <w:r>
-        <w:rPr>
-          <w:rFonts w:ascii="Times New Roman" w:eastAsia="Times New Roman" w:hAnsi="Times New Roman" w:cs="Times New Roman"/>
-          <w:color w:val="000000"/>
-          <w:sz w:val="28"/>
-          <w:szCs w:val="28"/>
-          <w:lang w:val="en-US"/>
-        </w:rPr>
-        <w:t>доступных</w:t>
-      </w:r>
-      <w:proofErr w:type="spellEnd"/>
-      <w:r>
-        <w:rPr>
-          <w:rFonts w:ascii="Times New Roman" w:eastAsia="Times New Roman" w:hAnsi="Times New Roman" w:cs="Times New Roman"/>
-          <w:color w:val="000000"/>
-          <w:sz w:val="28"/>
-          <w:szCs w:val="28"/>
-          <w:lang w:val="en-US"/>
-        </w:rPr>
-        <w:t xml:space="preserve"> </w:t>
-      </w:r>
-      <w:proofErr w:type="spellStart"/>
-      <w:r>
-        <w:rPr>
-          <w:rFonts w:ascii="Times New Roman" w:eastAsia="Times New Roman" w:hAnsi="Times New Roman" w:cs="Times New Roman"/>
-          <w:color w:val="000000"/>
-          <w:sz w:val="28"/>
-          <w:szCs w:val="28"/>
-          <w:lang w:val="en-US"/>
-        </w:rPr>
-        <w:t>мест</w:t>
-      </w:r>
-      <w:proofErr w:type="spellEnd"/>
+      <w:r>
+        <w:rPr>
+          <w:rFonts w:ascii="Times New Roman" w:eastAsia="Times New Roman" w:hAnsi="Times New Roman" w:cs="Times New Roman"/>
+          <w:color w:val="000000"/>
+          <w:sz w:val="28"/>
+          <w:szCs w:val="28"/>
+          <w:lang w:val="en-US"/>
+        </w:rPr>
+        <w:t>количество доступных мест</w:t>
+      </w:r>
       <w:r>
         <w:rPr>
           <w:rFonts w:ascii="Times New Roman" w:eastAsia="Times New Roman" w:hAnsi="Times New Roman" w:cs="Times New Roman"/>
@@ -639,49 +379,15 @@
           <w:lang w:val="en-US"/>
         </w:rPr>
       </w:pPr>
-      <w:proofErr w:type="spellStart"/>
-      <w:r>
-        <w:rPr>
-          <w:rFonts w:ascii="Times New Roman" w:eastAsia="Times New Roman" w:hAnsi="Times New Roman" w:cs="Times New Roman"/>
-          <w:color w:val="000000"/>
-          <w:sz w:val="28"/>
-          <w:szCs w:val="28"/>
-          <w:lang w:val="en-US"/>
-        </w:rPr>
-        <w:t>код</w:t>
-      </w:r>
-      <w:proofErr w:type="spellEnd"/>
-      <w:r>
-        <w:rPr>
-          <w:rFonts w:ascii="Times New Roman" w:eastAsia="Times New Roman" w:hAnsi="Times New Roman" w:cs="Times New Roman"/>
-          <w:color w:val="000000"/>
-          <w:sz w:val="28"/>
-          <w:szCs w:val="28"/>
-          <w:lang w:val="en-US"/>
-        </w:rPr>
-        <w:t xml:space="preserve"> </w:t>
-      </w:r>
-      <w:proofErr w:type="spellStart"/>
-      <w:r>
-        <w:rPr>
-          <w:rFonts w:ascii="Times New Roman" w:eastAsia="Times New Roman" w:hAnsi="Times New Roman" w:cs="Times New Roman"/>
-          <w:color w:val="000000"/>
-          <w:sz w:val="28"/>
-          <w:szCs w:val="28"/>
-          <w:lang w:val="en-US"/>
-        </w:rPr>
-        <w:t>авиакомпании</w:t>
-      </w:r>
-      <w:proofErr w:type="spellEnd"/>
-      <w:r>
-        <w:rPr>
-          <w:rFonts w:ascii="Times New Roman" w:eastAsia="Times New Roman" w:hAnsi="Times New Roman" w:cs="Times New Roman"/>
-          <w:color w:val="000000"/>
-          <w:sz w:val="28"/>
-          <w:szCs w:val="28"/>
-          <w:lang w:val="en-US"/>
-        </w:rPr>
-        <w:t xml:space="preserve"> </w:t>
+      <w:r>
+        <w:rPr>
+          <w:rFonts w:ascii="Times New Roman" w:eastAsia="Times New Roman" w:hAnsi="Times New Roman" w:cs="Times New Roman"/>
+          <w:color w:val="000000"/>
+          <w:sz w:val="28"/>
+          <w:szCs w:val="28"/>
+          <w:lang w:val="en-US"/>
+        </w:rPr>
+        <w:t xml:space="preserve">код авиакомпании </w:t>
       </w:r>
       <w:r>
         <w:rPr>
@@ -693,40 +399,16 @@
         </w:rPr>
         <w:t>(</w:t>
       </w:r>
-      <w:proofErr w:type="spellStart"/>
-      <w:r>
-        <w:rPr>
-          <w:rFonts w:ascii="Times New Roman" w:eastAsia="Times New Roman" w:hAnsi="Times New Roman" w:cs="Times New Roman"/>
-          <w:color w:val="000000"/>
-          <w:sz w:val="28"/>
-          <w:szCs w:val="28"/>
-          <w:lang w:val="en-US"/>
-        </w:rPr>
-        <w:t>уникальный</w:t>
-      </w:r>
-      <w:proofErr w:type="spellEnd"/>
-      <w:r>
-        <w:rPr>
-          <w:rFonts w:ascii="Times New Roman" w:eastAsia="Times New Roman" w:hAnsi="Times New Roman" w:cs="Times New Roman"/>
-          <w:color w:val="000000"/>
-          <w:sz w:val="28"/>
-          <w:szCs w:val="28"/>
-          <w:lang w:val="en-US"/>
-        </w:rPr>
-        <w:t xml:space="preserve"> </w:t>
-      </w:r>
-      <w:proofErr w:type="spellStart"/>
-      <w:r>
-        <w:rPr>
-          <w:rFonts w:ascii="Times New Roman" w:eastAsia="Times New Roman" w:hAnsi="Times New Roman" w:cs="Times New Roman"/>
-          <w:color w:val="000000"/>
-          <w:sz w:val="28"/>
-          <w:szCs w:val="28"/>
-          <w:lang w:val="en-US"/>
-        </w:rPr>
-        <w:t>идентификатор</w:t>
-      </w:r>
-      <w:proofErr w:type="spellEnd"/>
+      <w:r>
+        <w:rPr>
+          <w:rFonts w:ascii="Times New Roman" w:eastAsia="Times New Roman" w:hAnsi="Times New Roman" w:cs="Times New Roman"/>
+          <w:color w:val="000000"/>
+          <w:sz w:val="28"/>
+          <w:szCs w:val="28"/>
+          <w:lang w:val="en-US"/>
+        </w:rPr>
+        <w:t>уникальный идентификатор</w:t>
+      </w:r>
       <w:r>
         <w:rPr>
           <w:rFonts w:ascii="Times New Roman" w:eastAsia="Times New Roman" w:hAnsi="Times New Roman" w:cs="Times New Roman"/>
@@ -759,7 +441,6 @@
           <w:lang w:val="en-US"/>
         </w:rPr>
       </w:pPr>
-      <w:proofErr w:type="spellStart"/>
       <w:r>
         <w:rPr>
           <w:rFonts w:ascii="Times New Roman" w:eastAsia="Times New Roman" w:hAnsi="Times New Roman" w:cs="Times New Roman"/>
@@ -770,7 +451,6 @@
         </w:rPr>
         <w:t>название</w:t>
       </w:r>
-      <w:proofErr w:type="spellEnd"/>
       <w:r>
         <w:rPr>
           <w:rFonts w:ascii="Times New Roman" w:eastAsia="Times New Roman" w:hAnsi="Times New Roman" w:cs="Times New Roman"/>
@@ -803,40 +483,16 @@
           <w:lang w:val="en-US"/>
         </w:rPr>
       </w:pPr>
-      <w:proofErr w:type="spellStart"/>
-      <w:r>
-        <w:rPr>
-          <w:rFonts w:ascii="Times New Roman" w:eastAsia="Times New Roman" w:hAnsi="Times New Roman" w:cs="Times New Roman"/>
-          <w:color w:val="000000"/>
-          <w:sz w:val="28"/>
-          <w:szCs w:val="28"/>
-          <w:lang w:val="en-US"/>
-        </w:rPr>
-        <w:t>контактная</w:t>
-      </w:r>
-      <w:proofErr w:type="spellEnd"/>
-      <w:r>
-        <w:rPr>
-          <w:rFonts w:ascii="Times New Roman" w:eastAsia="Times New Roman" w:hAnsi="Times New Roman" w:cs="Times New Roman"/>
-          <w:color w:val="000000"/>
-          <w:sz w:val="28"/>
-          <w:szCs w:val="28"/>
-          <w:lang w:val="en-US"/>
-        </w:rPr>
-        <w:t xml:space="preserve"> </w:t>
-      </w:r>
-      <w:proofErr w:type="spellStart"/>
-      <w:r>
-        <w:rPr>
-          <w:rFonts w:ascii="Times New Roman" w:eastAsia="Times New Roman" w:hAnsi="Times New Roman" w:cs="Times New Roman"/>
-          <w:color w:val="000000"/>
-          <w:sz w:val="28"/>
-          <w:szCs w:val="28"/>
-          <w:lang w:val="en-US"/>
-        </w:rPr>
-        <w:t>информация</w:t>
-      </w:r>
-      <w:proofErr w:type="spellEnd"/>
+      <w:r>
+        <w:rPr>
+          <w:rFonts w:ascii="Times New Roman" w:eastAsia="Times New Roman" w:hAnsi="Times New Roman" w:cs="Times New Roman"/>
+          <w:color w:val="000000"/>
+          <w:sz w:val="28"/>
+          <w:szCs w:val="28"/>
+          <w:lang w:val="en-US"/>
+        </w:rPr>
+        <w:t>контактная информация</w:t>
+      </w:r>
       <w:r>
         <w:rPr>
           <w:rFonts w:ascii="Times New Roman" w:eastAsia="Times New Roman" w:hAnsi="Times New Roman" w:cs="Times New Roman"/>
@@ -933,27 +589,15 @@
           <w:lang w:val="en-US"/>
         </w:rPr>
       </w:pPr>
-      <w:proofErr w:type="spellStart"/>
-      <w:r>
-        <w:rPr>
-          <w:rFonts w:ascii="Times New Roman" w:eastAsia="Times New Roman" w:hAnsi="Times New Roman" w:cs="Times New Roman"/>
-          <w:color w:val="000000"/>
-          <w:sz w:val="28"/>
-          <w:szCs w:val="28"/>
-          <w:lang w:val="en-US"/>
-        </w:rPr>
-        <w:t>код</w:t>
-      </w:r>
-      <w:proofErr w:type="spellEnd"/>
-      <w:r>
-        <w:rPr>
-          <w:rFonts w:ascii="Times New Roman" w:eastAsia="Times New Roman" w:hAnsi="Times New Roman" w:cs="Times New Roman"/>
-          <w:color w:val="000000"/>
-          <w:sz w:val="28"/>
-          <w:szCs w:val="28"/>
-          <w:lang w:val="en-US"/>
-        </w:rPr>
-        <w:t xml:space="preserve"> </w:t>
+      <w:r>
+        <w:rPr>
+          <w:rFonts w:ascii="Times New Roman" w:eastAsia="Times New Roman" w:hAnsi="Times New Roman" w:cs="Times New Roman"/>
+          <w:color w:val="000000"/>
+          <w:sz w:val="28"/>
+          <w:szCs w:val="28"/>
+          <w:lang w:val="en-US"/>
+        </w:rPr>
+        <w:t xml:space="preserve">код </w:t>
       </w:r>
       <w:r>
         <w:rPr>
@@ -975,40 +619,16 @@
         </w:rPr>
         <w:t>(</w:t>
       </w:r>
-      <w:proofErr w:type="spellStart"/>
-      <w:r>
-        <w:rPr>
-          <w:rFonts w:ascii="Times New Roman" w:eastAsia="Times New Roman" w:hAnsi="Times New Roman" w:cs="Times New Roman"/>
-          <w:color w:val="000000"/>
-          <w:sz w:val="28"/>
-          <w:szCs w:val="28"/>
-          <w:lang w:val="en-US"/>
-        </w:rPr>
-        <w:t>уникальный</w:t>
-      </w:r>
-      <w:proofErr w:type="spellEnd"/>
-      <w:r>
-        <w:rPr>
-          <w:rFonts w:ascii="Times New Roman" w:eastAsia="Times New Roman" w:hAnsi="Times New Roman" w:cs="Times New Roman"/>
-          <w:color w:val="000000"/>
-          <w:sz w:val="28"/>
-          <w:szCs w:val="28"/>
-          <w:lang w:val="en-US"/>
-        </w:rPr>
-        <w:t xml:space="preserve"> </w:t>
-      </w:r>
-      <w:proofErr w:type="spellStart"/>
-      <w:r>
-        <w:rPr>
-          <w:rFonts w:ascii="Times New Roman" w:eastAsia="Times New Roman" w:hAnsi="Times New Roman" w:cs="Times New Roman"/>
-          <w:color w:val="000000"/>
-          <w:sz w:val="28"/>
-          <w:szCs w:val="28"/>
-          <w:lang w:val="en-US"/>
-        </w:rPr>
-        <w:t>идентификатор</w:t>
-      </w:r>
-      <w:proofErr w:type="spellEnd"/>
+      <w:r>
+        <w:rPr>
+          <w:rFonts w:ascii="Times New Roman" w:eastAsia="Times New Roman" w:hAnsi="Times New Roman" w:cs="Times New Roman"/>
+          <w:color w:val="000000"/>
+          <w:sz w:val="28"/>
+          <w:szCs w:val="28"/>
+          <w:lang w:val="en-US"/>
+        </w:rPr>
+        <w:t>уникальный идентификатор</w:t>
+      </w:r>
       <w:r>
         <w:rPr>
           <w:rFonts w:ascii="Times New Roman" w:eastAsia="Times New Roman" w:hAnsi="Times New Roman" w:cs="Times New Roman"/>
@@ -1179,40 +799,16 @@
           <w:lang w:val="en-US"/>
         </w:rPr>
       </w:pPr>
-      <w:proofErr w:type="spellStart"/>
-      <w:r>
-        <w:rPr>
-          <w:rFonts w:ascii="Times New Roman" w:eastAsia="Times New Roman" w:hAnsi="Times New Roman" w:cs="Times New Roman"/>
-          <w:color w:val="000000"/>
-          <w:sz w:val="28"/>
-          <w:szCs w:val="28"/>
-          <w:lang w:val="en-US"/>
-        </w:rPr>
-        <w:t>контактная</w:t>
-      </w:r>
-      <w:proofErr w:type="spellEnd"/>
-      <w:r>
-        <w:rPr>
-          <w:rFonts w:ascii="Times New Roman" w:eastAsia="Times New Roman" w:hAnsi="Times New Roman" w:cs="Times New Roman"/>
-          <w:color w:val="000000"/>
-          <w:sz w:val="28"/>
-          <w:szCs w:val="28"/>
-          <w:lang w:val="en-US"/>
-        </w:rPr>
-        <w:t xml:space="preserve"> </w:t>
-      </w:r>
-      <w:proofErr w:type="spellStart"/>
-      <w:r>
-        <w:rPr>
-          <w:rFonts w:ascii="Times New Roman" w:eastAsia="Times New Roman" w:hAnsi="Times New Roman" w:cs="Times New Roman"/>
-          <w:color w:val="000000"/>
-          <w:sz w:val="28"/>
-          <w:szCs w:val="28"/>
-          <w:lang w:val="en-US"/>
-        </w:rPr>
-        <w:t>информация</w:t>
-      </w:r>
-      <w:proofErr w:type="spellEnd"/>
+      <w:r>
+        <w:rPr>
+          <w:rFonts w:ascii="Times New Roman" w:eastAsia="Times New Roman" w:hAnsi="Times New Roman" w:cs="Times New Roman"/>
+          <w:color w:val="000000"/>
+          <w:sz w:val="28"/>
+          <w:szCs w:val="28"/>
+          <w:lang w:val="en-US"/>
+        </w:rPr>
+        <w:t>контактная информация</w:t>
+      </w:r>
       <w:r>
         <w:rPr>
           <w:rFonts w:ascii="Times New Roman" w:eastAsia="Times New Roman" w:hAnsi="Times New Roman" w:cs="Times New Roman"/>
@@ -1874,49 +1470,15 @@
           <w:lang w:val="en-US"/>
         </w:rPr>
       </w:pPr>
-      <w:proofErr w:type="spellStart"/>
-      <w:r>
-        <w:rPr>
-          <w:rFonts w:ascii="Times New Roman" w:eastAsia="Times New Roman" w:hAnsi="Times New Roman" w:cs="Times New Roman"/>
-          <w:color w:val="000000"/>
-          <w:sz w:val="28"/>
-          <w:szCs w:val="28"/>
-          <w:lang w:val="en-US"/>
-        </w:rPr>
-        <w:t>номер</w:t>
-      </w:r>
-      <w:proofErr w:type="spellEnd"/>
-      <w:r>
-        <w:rPr>
-          <w:rFonts w:ascii="Times New Roman" w:eastAsia="Times New Roman" w:hAnsi="Times New Roman" w:cs="Times New Roman"/>
-          <w:color w:val="000000"/>
-          <w:sz w:val="28"/>
-          <w:szCs w:val="28"/>
-          <w:lang w:val="en-US"/>
-        </w:rPr>
-        <w:t xml:space="preserve"> </w:t>
-      </w:r>
-      <w:proofErr w:type="spellStart"/>
-      <w:r>
-        <w:rPr>
-          <w:rFonts w:ascii="Times New Roman" w:eastAsia="Times New Roman" w:hAnsi="Times New Roman" w:cs="Times New Roman"/>
-          <w:color w:val="000000"/>
-          <w:sz w:val="28"/>
-          <w:szCs w:val="28"/>
-          <w:lang w:val="en-US"/>
-        </w:rPr>
-        <w:t>билета</w:t>
-      </w:r>
-      <w:proofErr w:type="spellEnd"/>
-      <w:r>
-        <w:rPr>
-          <w:rFonts w:ascii="Times New Roman" w:eastAsia="Times New Roman" w:hAnsi="Times New Roman" w:cs="Times New Roman"/>
-          <w:color w:val="000000"/>
-          <w:sz w:val="28"/>
-          <w:szCs w:val="28"/>
-          <w:lang w:val="en-US"/>
-        </w:rPr>
-        <w:t xml:space="preserve"> </w:t>
+      <w:r>
+        <w:rPr>
+          <w:rFonts w:ascii="Times New Roman" w:eastAsia="Times New Roman" w:hAnsi="Times New Roman" w:cs="Times New Roman"/>
+          <w:color w:val="000000"/>
+          <w:sz w:val="28"/>
+          <w:szCs w:val="28"/>
+          <w:lang w:val="en-US"/>
+        </w:rPr>
+        <w:t xml:space="preserve">номер билета </w:t>
       </w:r>
       <w:r>
         <w:rPr>
@@ -1928,40 +1490,16 @@
         </w:rPr>
         <w:t>(</w:t>
       </w:r>
-      <w:proofErr w:type="spellStart"/>
-      <w:r>
-        <w:rPr>
-          <w:rFonts w:ascii="Times New Roman" w:eastAsia="Times New Roman" w:hAnsi="Times New Roman" w:cs="Times New Roman"/>
-          <w:color w:val="000000"/>
-          <w:sz w:val="28"/>
-          <w:szCs w:val="28"/>
-          <w:lang w:val="en-US"/>
-        </w:rPr>
-        <w:t>уникальный</w:t>
-      </w:r>
-      <w:proofErr w:type="spellEnd"/>
-      <w:r>
-        <w:rPr>
-          <w:rFonts w:ascii="Times New Roman" w:eastAsia="Times New Roman" w:hAnsi="Times New Roman" w:cs="Times New Roman"/>
-          <w:color w:val="000000"/>
-          <w:sz w:val="28"/>
-          <w:szCs w:val="28"/>
-          <w:lang w:val="en-US"/>
-        </w:rPr>
-        <w:t xml:space="preserve"> </w:t>
-      </w:r>
-      <w:proofErr w:type="spellStart"/>
-      <w:r>
-        <w:rPr>
-          <w:rFonts w:ascii="Times New Roman" w:eastAsia="Times New Roman" w:hAnsi="Times New Roman" w:cs="Times New Roman"/>
-          <w:color w:val="000000"/>
-          <w:sz w:val="28"/>
-          <w:szCs w:val="28"/>
-          <w:lang w:val="en-US"/>
-        </w:rPr>
-        <w:t>идентификатор</w:t>
-      </w:r>
-      <w:proofErr w:type="spellEnd"/>
+      <w:r>
+        <w:rPr>
+          <w:rFonts w:ascii="Times New Roman" w:eastAsia="Times New Roman" w:hAnsi="Times New Roman" w:cs="Times New Roman"/>
+          <w:color w:val="000000"/>
+          <w:sz w:val="28"/>
+          <w:szCs w:val="28"/>
+          <w:lang w:val="en-US"/>
+        </w:rPr>
+        <w:t>уникальный идентификатор</w:t>
+      </w:r>
       <w:r>
         <w:rPr>
           <w:rFonts w:ascii="Times New Roman" w:eastAsia="Times New Roman" w:hAnsi="Times New Roman" w:cs="Times New Roman"/>
@@ -2130,7 +1668,6 @@
           <w:lang w:val="en-US"/>
         </w:rPr>
       </w:pPr>
-      <w:proofErr w:type="spellStart"/>
       <w:r>
         <w:rPr>
           <w:rFonts w:ascii="Times New Roman" w:eastAsia="Times New Roman" w:hAnsi="Times New Roman" w:cs="Times New Roman"/>
@@ -2141,7 +1678,6 @@
         </w:rPr>
         <w:t>класс</w:t>
       </w:r>
-      <w:proofErr w:type="spellEnd"/>
       <w:r>
         <w:rPr>
           <w:rFonts w:ascii="Times New Roman" w:eastAsia="Times New Roman" w:hAnsi="Times New Roman" w:cs="Times New Roman"/>
@@ -2152,7 +1688,6 @@
         </w:rPr>
         <w:t xml:space="preserve"> </w:t>
       </w:r>
-      <w:proofErr w:type="spellStart"/>
       <w:r>
         <w:rPr>
           <w:rFonts w:ascii="Times New Roman" w:eastAsia="Times New Roman" w:hAnsi="Times New Roman" w:cs="Times New Roman"/>
@@ -2163,7 +1698,6 @@
         </w:rPr>
         <w:t>обслуживания</w:t>
       </w:r>
-      <w:proofErr w:type="spellEnd"/>
       <w:r>
         <w:rPr>
           <w:rFonts w:ascii="Times New Roman" w:eastAsia="Times New Roman" w:hAnsi="Times New Roman" w:cs="Times New Roman"/>
@@ -2196,7 +1730,6 @@
           <w:lang w:val="en-US"/>
         </w:rPr>
       </w:pPr>
-      <w:proofErr w:type="spellStart"/>
       <w:r>
         <w:rPr>
           <w:rFonts w:ascii="Times New Roman" w:eastAsia="Times New Roman" w:hAnsi="Times New Roman" w:cs="Times New Roman"/>
@@ -2207,7 +1740,6 @@
         </w:rPr>
         <w:t>итоговая</w:t>
       </w:r>
-      <w:proofErr w:type="spellEnd"/>
       <w:r>
         <w:rPr>
           <w:rFonts w:ascii="Times New Roman" w:eastAsia="Times New Roman" w:hAnsi="Times New Roman" w:cs="Times New Roman"/>
@@ -2218,7 +1750,6 @@
         </w:rPr>
         <w:t xml:space="preserve"> </w:t>
       </w:r>
-      <w:proofErr w:type="spellStart"/>
       <w:r>
         <w:rPr>
           <w:rFonts w:ascii="Times New Roman" w:eastAsia="Times New Roman" w:hAnsi="Times New Roman" w:cs="Times New Roman"/>
@@ -2229,7 +1760,6 @@
         </w:rPr>
         <w:t>стоимость</w:t>
       </w:r>
-      <w:proofErr w:type="spellEnd"/>
       <w:r>
         <w:rPr>
           <w:rFonts w:ascii="Times New Roman" w:eastAsia="Times New Roman" w:hAnsi="Times New Roman" w:cs="Times New Roman"/>
@@ -2342,40 +1872,16 @@
           <w:lang w:val="en-US"/>
         </w:rPr>
       </w:pPr>
-      <w:proofErr w:type="spellStart"/>
-      <w:r>
-        <w:rPr>
-          <w:rFonts w:ascii="Times New Roman" w:eastAsia="Times New Roman" w:hAnsi="Times New Roman" w:cs="Times New Roman"/>
-          <w:color w:val="000000"/>
-          <w:sz w:val="28"/>
-          <w:szCs w:val="28"/>
-          <w:lang w:val="en-US"/>
-        </w:rPr>
-        <w:t>номер</w:t>
-      </w:r>
-      <w:proofErr w:type="spellEnd"/>
-      <w:r>
-        <w:rPr>
-          <w:rFonts w:ascii="Times New Roman" w:eastAsia="Times New Roman" w:hAnsi="Times New Roman" w:cs="Times New Roman"/>
-          <w:color w:val="000000"/>
-          <w:sz w:val="28"/>
-          <w:szCs w:val="28"/>
-          <w:lang w:val="en-US"/>
-        </w:rPr>
-        <w:t xml:space="preserve"> </w:t>
-      </w:r>
-      <w:proofErr w:type="spellStart"/>
-      <w:r>
-        <w:rPr>
-          <w:rFonts w:ascii="Times New Roman" w:eastAsia="Times New Roman" w:hAnsi="Times New Roman" w:cs="Times New Roman"/>
-          <w:color w:val="000000"/>
-          <w:sz w:val="28"/>
-          <w:szCs w:val="28"/>
-          <w:lang w:val="en-US"/>
-        </w:rPr>
-        <w:t>сотрудника</w:t>
-      </w:r>
-      <w:proofErr w:type="spellEnd"/>
+      <w:r>
+        <w:rPr>
+          <w:rFonts w:ascii="Times New Roman" w:eastAsia="Times New Roman" w:hAnsi="Times New Roman" w:cs="Times New Roman"/>
+          <w:color w:val="000000"/>
+          <w:sz w:val="28"/>
+          <w:szCs w:val="28"/>
+          <w:lang w:val="en-US"/>
+        </w:rPr>
+        <w:t>номер сотрудника</w:t>
+      </w:r>
       <w:r>
         <w:rPr>
           <w:rFonts w:ascii="Times New Roman" w:eastAsia="Times New Roman" w:hAnsi="Times New Roman" w:cs="Times New Roman"/>
@@ -2408,7 +1914,6 @@
           <w:lang w:val="en-US"/>
         </w:rPr>
       </w:pPr>
-      <w:proofErr w:type="spellStart"/>
       <w:r>
         <w:rPr>
           <w:rFonts w:ascii="Times New Roman" w:eastAsia="Times New Roman" w:hAnsi="Times New Roman" w:cs="Times New Roman"/>
@@ -2419,7 +1924,6 @@
         </w:rPr>
         <w:t>фамилия</w:t>
       </w:r>
-      <w:proofErr w:type="spellEnd"/>
       <w:r>
         <w:rPr>
           <w:rFonts w:ascii="Times New Roman" w:eastAsia="Times New Roman" w:hAnsi="Times New Roman" w:cs="Times New Roman"/>
@@ -2430,7 +1934,6 @@
         </w:rPr>
         <w:t xml:space="preserve">, </w:t>
       </w:r>
-      <w:proofErr w:type="spellStart"/>
       <w:r>
         <w:rPr>
           <w:rFonts w:ascii="Times New Roman" w:eastAsia="Times New Roman" w:hAnsi="Times New Roman" w:cs="Times New Roman"/>
@@ -2441,7 +1944,6 @@
         </w:rPr>
         <w:t>имя</w:t>
       </w:r>
-      <w:proofErr w:type="spellEnd"/>
       <w:r>
         <w:rPr>
           <w:rFonts w:ascii="Times New Roman" w:eastAsia="Times New Roman" w:hAnsi="Times New Roman" w:cs="Times New Roman"/>
@@ -2452,7 +1954,6 @@
         </w:rPr>
         <w:t xml:space="preserve">, </w:t>
       </w:r>
-      <w:proofErr w:type="spellStart"/>
       <w:r>
         <w:rPr>
           <w:rFonts w:ascii="Times New Roman" w:eastAsia="Times New Roman" w:hAnsi="Times New Roman" w:cs="Times New Roman"/>
@@ -2463,7 +1964,6 @@
         </w:rPr>
         <w:t>отчество</w:t>
       </w:r>
-      <w:proofErr w:type="spellEnd"/>
       <w:r>
         <w:rPr>
           <w:rFonts w:ascii="Times New Roman" w:eastAsia="Times New Roman" w:hAnsi="Times New Roman" w:cs="Times New Roman"/>
@@ -2496,40 +1996,16 @@
           <w:lang w:val="en-US"/>
         </w:rPr>
       </w:pPr>
-      <w:proofErr w:type="spellStart"/>
-      <w:r>
-        <w:rPr>
-          <w:rFonts w:ascii="Times New Roman" w:eastAsia="Times New Roman" w:hAnsi="Times New Roman" w:cs="Times New Roman"/>
-          <w:color w:val="000000"/>
-          <w:sz w:val="28"/>
-          <w:szCs w:val="28"/>
-          <w:lang w:val="en-US"/>
-        </w:rPr>
-        <w:t>дата</w:t>
-      </w:r>
-      <w:proofErr w:type="spellEnd"/>
-      <w:r>
-        <w:rPr>
-          <w:rFonts w:ascii="Times New Roman" w:eastAsia="Times New Roman" w:hAnsi="Times New Roman" w:cs="Times New Roman"/>
-          <w:color w:val="000000"/>
-          <w:sz w:val="28"/>
-          <w:szCs w:val="28"/>
-          <w:lang w:val="en-US"/>
-        </w:rPr>
-        <w:t xml:space="preserve"> </w:t>
-      </w:r>
-      <w:proofErr w:type="spellStart"/>
-      <w:r>
-        <w:rPr>
-          <w:rFonts w:ascii="Times New Roman" w:eastAsia="Times New Roman" w:hAnsi="Times New Roman" w:cs="Times New Roman"/>
-          <w:color w:val="000000"/>
-          <w:sz w:val="28"/>
-          <w:szCs w:val="28"/>
-          <w:lang w:val="en-US"/>
-        </w:rPr>
-        <w:t>рождения</w:t>
-      </w:r>
-      <w:proofErr w:type="spellEnd"/>
+      <w:r>
+        <w:rPr>
+          <w:rFonts w:ascii="Times New Roman" w:eastAsia="Times New Roman" w:hAnsi="Times New Roman" w:cs="Times New Roman"/>
+          <w:color w:val="000000"/>
+          <w:sz w:val="28"/>
+          <w:szCs w:val="28"/>
+          <w:lang w:val="en-US"/>
+        </w:rPr>
+        <w:t>дата рождения</w:t>
+      </w:r>
       <w:r>
         <w:rPr>
           <w:rFonts w:ascii="Times New Roman" w:eastAsia="Times New Roman" w:hAnsi="Times New Roman" w:cs="Times New Roman"/>
@@ -3067,18 +2543,16 @@
           <w:lang w:val="en-US"/>
         </w:rPr>
       </w:pPr>
-      <w:proofErr w:type="spellStart"/>
-      <w:r>
-        <w:rPr>
-          <w:rFonts w:ascii="Times New Roman" w:eastAsia="Times New Roman" w:hAnsi="Times New Roman" w:cs="Times New Roman"/>
-          <w:color w:val="000000"/>
-          <w:sz w:val="28"/>
-          <w:szCs w:val="28"/>
-          <w:lang w:val="en-US"/>
-        </w:rPr>
-        <w:t>администратор</w:t>
-      </w:r>
-      <w:proofErr w:type="spellEnd"/>
+      <w:r>
+        <w:rPr>
+          <w:rFonts w:ascii="Times New Roman" w:eastAsia="Times New Roman" w:hAnsi="Times New Roman" w:cs="Times New Roman"/>
+          <w:color w:val="000000"/>
+          <w:sz w:val="28"/>
+          <w:szCs w:val="28"/>
+          <w:lang w:val="en-US"/>
+        </w:rPr>
+        <w:t>менеджер</w:t>
+      </w:r>
       <w:r>
         <w:rPr>
           <w:rFonts w:ascii="Times New Roman" w:eastAsia="Times New Roman" w:hAnsi="Times New Roman" w:cs="Times New Roman"/>
@@ -3111,51 +2585,6 @@
           <w:lang w:val="en-US"/>
         </w:rPr>
       </w:pPr>
-      <w:proofErr w:type="spellStart"/>
-      <w:r>
-        <w:rPr>
-          <w:rFonts w:ascii="Times New Roman" w:eastAsia="Times New Roman" w:hAnsi="Times New Roman" w:cs="Times New Roman"/>
-          <w:color w:val="000000"/>
-          <w:sz w:val="28"/>
-          <w:szCs w:val="28"/>
-          <w:lang w:val="en-US"/>
-        </w:rPr>
-        <w:t>менеджер</w:t>
-      </w:r>
-      <w:proofErr w:type="spellEnd"/>
-      <w:r>
-        <w:rPr>
-          <w:rFonts w:ascii="Times New Roman" w:eastAsia="Times New Roman" w:hAnsi="Times New Roman" w:cs="Times New Roman"/>
-          <w:color w:val="000000"/>
-          <w:sz w:val="28"/>
-          <w:szCs w:val="28"/>
-          <w:lang w:val="en-US"/>
-        </w:rPr>
-        <w:t>;</w:t>
-      </w:r>
-    </w:p>
-    <w:p>
-      <w:pPr>
-        <w:numPr>
-          <w:ilvl w:val="0"/>
-          <w:numId w:val="14"/>
-        </w:numPr>
-        <w:tabs>
-          <w:tab w:val="clear" w:pos="720"/>
-          <w:tab w:val="left" w:pos="851"/>
-        </w:tabs>
-        <w:spacing w:after="0" w:line="360" w:lineRule="auto"/>
-        <w:ind w:left="0" w:firstLine="567"/>
-        <w:jc w:val="both"/>
-        <w:rPr>
-          <w:rFonts w:ascii="Times New Roman" w:eastAsia="Times New Roman" w:hAnsi="Times New Roman" w:cs="Times New Roman"/>
-          <w:color w:val="000000"/>
-          <w:sz w:val="28"/>
-          <w:szCs w:val="28"/>
-          <w:lang w:val="en-US"/>
-        </w:rPr>
-      </w:pPr>
-      <w:proofErr w:type="spellStart"/>
       <w:r>
         <w:rPr>
           <w:rFonts w:ascii="Times New Roman" w:eastAsia="Times New Roman" w:hAnsi="Times New Roman" w:cs="Times New Roman"/>
@@ -3166,7 +2595,6 @@
         </w:rPr>
         <w:t>клиент</w:t>
       </w:r>
-      <w:proofErr w:type="spellEnd"/>
       <w:r>
         <w:rPr>
           <w:rFonts w:ascii="Times New Roman" w:eastAsia="Times New Roman" w:hAnsi="Times New Roman" w:cs="Times New Roman"/>
@@ -3176,158 +2604,6 @@
           <w:lang w:val="en-US"/>
         </w:rPr>
         <w:t>.</w:t>
-      </w:r>
-    </w:p>
-    <w:p>
-      <w:pPr>
-        <w:spacing w:after="0" w:line="360" w:lineRule="auto"/>
-        <w:ind w:firstLine="567"/>
-        <w:jc w:val="both"/>
-        <w:rPr>
-          <w:rFonts w:ascii="Times New Roman" w:eastAsia="Times New Roman" w:hAnsi="Times New Roman" w:cs="Times New Roman"/>
-          <w:color w:val="000000"/>
-          <w:sz w:val="28"/>
-          <w:szCs w:val="28"/>
-          <w:lang w:val="ru-RU"/>
-        </w:rPr>
-      </w:pPr>
-      <w:r>
-        <w:rPr>
-          <w:rFonts w:ascii="Times New Roman" w:eastAsia="Times New Roman" w:hAnsi="Times New Roman" w:cs="Times New Roman"/>
-          <w:color w:val="000000"/>
-          <w:sz w:val="28"/>
-          <w:szCs w:val="28"/>
-          <w:lang w:val="ru-RU"/>
-        </w:rPr>
-        <w:t>При работе с системой Администратор должен иметь возможность решать следующие задачи:</w:t>
-      </w:r>
-    </w:p>
-    <w:p>
-      <w:pPr>
-        <w:numPr>
-          <w:ilvl w:val="0"/>
-          <w:numId w:val="14"/>
-        </w:numPr>
-        <w:tabs>
-          <w:tab w:val="clear" w:pos="720"/>
-          <w:tab w:val="left" w:pos="851"/>
-        </w:tabs>
-        <w:spacing w:after="0" w:line="360" w:lineRule="auto"/>
-        <w:ind w:left="0" w:firstLine="567"/>
-        <w:jc w:val="both"/>
-        <w:rPr>
-          <w:rFonts w:ascii="Times New Roman" w:eastAsia="Times New Roman" w:hAnsi="Times New Roman" w:cs="Times New Roman"/>
-          <w:color w:val="000000"/>
-          <w:sz w:val="28"/>
-          <w:szCs w:val="28"/>
-          <w:lang w:val="ru-RU"/>
-        </w:rPr>
-      </w:pPr>
-      <w:r>
-        <w:rPr>
-          <w:rFonts w:ascii="Times New Roman" w:eastAsia="Times New Roman" w:hAnsi="Times New Roman" w:cs="Times New Roman"/>
-          <w:color w:val="000000"/>
-          <w:sz w:val="28"/>
-          <w:szCs w:val="28"/>
-          <w:lang w:val="ru-RU"/>
-        </w:rPr>
-        <w:t>просматривать, добавлять и редактировать данные менеджеров;</w:t>
-      </w:r>
-    </w:p>
-    <w:p>
-      <w:pPr>
-        <w:numPr>
-          <w:ilvl w:val="0"/>
-          <w:numId w:val="14"/>
-        </w:numPr>
-        <w:tabs>
-          <w:tab w:val="clear" w:pos="720"/>
-          <w:tab w:val="left" w:pos="851"/>
-        </w:tabs>
-        <w:spacing w:after="0" w:line="360" w:lineRule="auto"/>
-        <w:ind w:left="0" w:firstLine="567"/>
-        <w:jc w:val="both"/>
-        <w:rPr>
-          <w:rFonts w:ascii="Times New Roman" w:eastAsia="Times New Roman" w:hAnsi="Times New Roman" w:cs="Times New Roman"/>
-          <w:color w:val="000000"/>
-          <w:sz w:val="28"/>
-          <w:szCs w:val="28"/>
-          <w:lang w:val="ru-RU"/>
-        </w:rPr>
-      </w:pPr>
-      <w:r>
-        <w:rPr>
-          <w:rFonts w:ascii="Times New Roman" w:eastAsia="Times New Roman" w:hAnsi="Times New Roman" w:cs="Times New Roman"/>
-          <w:color w:val="000000"/>
-          <w:sz w:val="28"/>
-          <w:szCs w:val="28"/>
-          <w:lang w:val="ru-RU"/>
-        </w:rPr>
-        <w:t>просматривать все рейсы и авиакомпании;</w:t>
-      </w:r>
-    </w:p>
-    <w:p>
-      <w:pPr>
-        <w:numPr>
-          <w:ilvl w:val="0"/>
-          <w:numId w:val="14"/>
-        </w:numPr>
-        <w:tabs>
-          <w:tab w:val="clear" w:pos="720"/>
-          <w:tab w:val="left" w:pos="851"/>
-        </w:tabs>
-        <w:spacing w:after="0" w:line="360" w:lineRule="auto"/>
-        <w:ind w:left="0" w:firstLine="567"/>
-        <w:jc w:val="both"/>
-        <w:rPr>
-          <w:rFonts w:ascii="Times New Roman" w:eastAsia="Times New Roman" w:hAnsi="Times New Roman" w:cs="Times New Roman"/>
-          <w:color w:val="000000"/>
-          <w:sz w:val="28"/>
-          <w:szCs w:val="28"/>
-          <w:lang w:val="ru-RU"/>
-        </w:rPr>
-      </w:pPr>
-      <w:r>
-        <w:rPr>
-          <w:rFonts w:ascii="Times New Roman" w:eastAsia="Times New Roman" w:hAnsi="Times New Roman" w:cs="Times New Roman"/>
-          <w:color w:val="000000"/>
-          <w:sz w:val="28"/>
-          <w:szCs w:val="28"/>
-          <w:lang w:val="ru-RU"/>
-        </w:rPr>
-        <w:t>формировать отчеты по проданным билетам за период времени;</w:t>
-      </w:r>
-    </w:p>
-    <w:p>
-      <w:pPr>
-        <w:numPr>
-          <w:ilvl w:val="0"/>
-          <w:numId w:val="14"/>
-        </w:numPr>
-        <w:tabs>
-          <w:tab w:val="clear" w:pos="720"/>
-          <w:tab w:val="left" w:pos="851"/>
-        </w:tabs>
-        <w:spacing w:after="0" w:line="360" w:lineRule="auto"/>
-        <w:ind w:left="0" w:firstLine="567"/>
-        <w:jc w:val="both"/>
-        <w:rPr>
-          <w:rFonts w:ascii="Times New Roman" w:eastAsia="Times New Roman" w:hAnsi="Times New Roman" w:cs="Times New Roman"/>
-          <w:color w:val="000000"/>
-          <w:sz w:val="28"/>
-          <w:szCs w:val="28"/>
-          <w:lang w:val="ru-RU"/>
-        </w:rPr>
-      </w:pPr>
-      <w:r>
-        <w:rPr>
-          <w:rFonts w:ascii="Times New Roman" w:eastAsia="Times New Roman" w:hAnsi="Times New Roman" w:cs="Times New Roman"/>
-          <w:color w:val="000000"/>
-          <w:sz w:val="28"/>
-          <w:szCs w:val="28"/>
-          <w:lang w:val="ru-RU"/>
-        </w:rPr>
-        <w:t>отправлять учетные данные менеджерам на электронную почту.</w:t>
       </w:r>
     </w:p>
     <w:p>

</xml_diff>

<commit_message>
update diagrams and ticket template
</commit_message>
<xml_diff>
--- a/original/ОписаниеПредметнойОбласти.docx
+++ b/original/ОписаниеПредметнойОбласти.docx
@@ -2691,7 +2691,17 @@
           <w:szCs w:val="28"/>
           <w:lang w:val="ru-RU"/>
         </w:rPr>
-        <w:t>добавлять авиакомпании и редактировать информацию о них</w:t>
+        <w:t xml:space="preserve">просматривать рейсы и </w:t>
+      </w:r>
+      <w:r>
+        <w:rPr>
+          <w:rFonts w:ascii="Times New Roman" w:eastAsia="Times New Roman" w:hAnsi="Times New Roman" w:cs="Times New Roman"/>
+          <w:color w:val="000000"/>
+          <w:sz w:val="28"/>
+          <w:szCs w:val="28"/>
+          <w:lang w:val="ru-RU"/>
+        </w:rPr>
+        <w:t>доступные билеты</w:t>
       </w:r>
       <w:r>
         <w:rPr>
@@ -2702,120 +2712,6 @@
           <w:lang w:val="ru-RU"/>
         </w:rPr>
         <w:t>;</w:t>
-      </w:r>
-    </w:p>
-    <w:p>
-      <w:pPr>
-        <w:numPr>
-          <w:ilvl w:val="0"/>
-          <w:numId w:val="14"/>
-        </w:numPr>
-        <w:tabs>
-          <w:tab w:val="clear" w:pos="720"/>
-          <w:tab w:val="left" w:pos="851"/>
-        </w:tabs>
-        <w:spacing w:after="0" w:line="360" w:lineRule="auto"/>
-        <w:ind w:left="0" w:firstLine="567"/>
-        <w:jc w:val="both"/>
-        <w:rPr>
-          <w:rFonts w:ascii="Times New Roman" w:eastAsia="Times New Roman" w:hAnsi="Times New Roman" w:cs="Times New Roman"/>
-          <w:color w:val="000000"/>
-          <w:sz w:val="28"/>
-          <w:szCs w:val="28"/>
-          <w:lang w:val="ru-RU"/>
-        </w:rPr>
-      </w:pPr>
-      <w:r>
-        <w:rPr>
-          <w:rFonts w:ascii="Times New Roman" w:eastAsia="Times New Roman" w:hAnsi="Times New Roman" w:cs="Times New Roman"/>
-          <w:color w:val="000000"/>
-          <w:sz w:val="28"/>
-          <w:szCs w:val="28"/>
-          <w:lang w:val="ru-RU"/>
-        </w:rPr>
-        <w:t xml:space="preserve">просматривать рейсы и </w:t>
-      </w:r>
-      <w:r>
-        <w:rPr>
-          <w:rFonts w:ascii="Times New Roman" w:eastAsia="Times New Roman" w:hAnsi="Times New Roman" w:cs="Times New Roman"/>
-          <w:color w:val="000000"/>
-          <w:sz w:val="28"/>
-          <w:szCs w:val="28"/>
-          <w:lang w:val="ru-RU"/>
-        </w:rPr>
-        <w:t>доступные билеты</w:t>
-      </w:r>
-      <w:r>
-        <w:rPr>
-          <w:rFonts w:ascii="Times New Roman" w:eastAsia="Times New Roman" w:hAnsi="Times New Roman" w:cs="Times New Roman"/>
-          <w:color w:val="000000"/>
-          <w:sz w:val="28"/>
-          <w:szCs w:val="28"/>
-          <w:lang w:val="ru-RU"/>
-        </w:rPr>
-        <w:t>;</w:t>
-      </w:r>
-    </w:p>
-    <w:p>
-      <w:pPr>
-        <w:numPr>
-          <w:ilvl w:val="0"/>
-          <w:numId w:val="14"/>
-        </w:numPr>
-        <w:tabs>
-          <w:tab w:val="clear" w:pos="720"/>
-          <w:tab w:val="left" w:pos="851"/>
-        </w:tabs>
-        <w:spacing w:after="0" w:line="360" w:lineRule="auto"/>
-        <w:ind w:left="0" w:firstLine="567"/>
-        <w:jc w:val="both"/>
-        <w:rPr>
-          <w:rFonts w:ascii="Times New Roman" w:eastAsia="Times New Roman" w:hAnsi="Times New Roman" w:cs="Times New Roman"/>
-          <w:color w:val="000000"/>
-          <w:sz w:val="28"/>
-          <w:szCs w:val="28"/>
-          <w:lang w:val="ru-RU"/>
-        </w:rPr>
-      </w:pPr>
-      <w:r>
-        <w:rPr>
-          <w:rFonts w:ascii="Times New Roman" w:eastAsia="Times New Roman" w:hAnsi="Times New Roman" w:cs="Times New Roman"/>
-          <w:color w:val="000000"/>
-          <w:sz w:val="28"/>
-          <w:szCs w:val="28"/>
-          <w:lang w:val="ru-RU"/>
-        </w:rPr>
-        <w:t xml:space="preserve">оформлять подажу </w:t>
-      </w:r>
-      <w:r>
-        <w:rPr>
-          <w:rFonts w:ascii="Times New Roman" w:eastAsia="Times New Roman" w:hAnsi="Times New Roman" w:cs="Times New Roman"/>
-          <w:color w:val="000000"/>
-          <w:sz w:val="28"/>
-          <w:szCs w:val="28"/>
-          <w:lang w:val="ru-RU"/>
-        </w:rPr>
-        <w:t>билет</w:t>
-      </w:r>
-      <w:r>
-        <w:rPr>
-          <w:rFonts w:ascii="Times New Roman" w:eastAsia="Times New Roman" w:hAnsi="Times New Roman" w:cs="Times New Roman"/>
-          <w:color w:val="000000"/>
-          <w:sz w:val="28"/>
-          <w:szCs w:val="28"/>
-          <w:lang w:val="ru-RU"/>
-        </w:rPr>
-        <w:t>а</w:t>
-      </w:r>
-      <w:r>
-        <w:rPr>
-          <w:rFonts w:ascii="Times New Roman" w:eastAsia="Times New Roman" w:hAnsi="Times New Roman" w:cs="Times New Roman"/>
-          <w:color w:val="000000"/>
-          <w:sz w:val="28"/>
-          <w:szCs w:val="28"/>
-          <w:lang w:val="ru-RU"/>
-        </w:rPr>
-        <w:t xml:space="preserve"> для клиента (на стойке регистрации);</w:t>
       </w:r>
     </w:p>
     <w:p>

</xml_diff>